<commit_message>
fea(home-rows-mod): add new keymaps & firmware QMK
</commit_message>
<xml_diff>
--- a/keymaps layers reviung richard.docx
+++ b/keymaps layers reviung richard.docx
@@ -63,10 +63,10 @@
           <w:bCs/>
         </w:rPr>
         <w:drawing>
-          <wp:inline distT="0" distB="0" distL="0" distR="0" wp14:anchorId="7EED914A" wp14:editId="24A4865B">
-            <wp:extent cx="6858000" cy="3133725"/>
-            <wp:effectExtent l="0" t="0" r="0" b="9525"/>
-            <wp:docPr id="1539920509" name="Picture 1"/>
+          <wp:inline distT="0" distB="0" distL="0" distR="0" wp14:anchorId="21E2A2E8" wp14:editId="5D85B3D6">
+            <wp:extent cx="6858000" cy="3107055"/>
+            <wp:effectExtent l="0" t="0" r="0" b="0"/>
+            <wp:docPr id="1972801355" name="Picture 1"/>
             <wp:cNvGraphicFramePr>
               <a:graphicFrameLocks xmlns:a="http://schemas.openxmlformats.org/drawingml/2006/main" noChangeAspect="1"/>
             </wp:cNvGraphicFramePr>
@@ -74,7 +74,7 @@
               <a:graphicData uri="http://schemas.openxmlformats.org/drawingml/2006/picture">
                 <pic:pic xmlns:pic="http://schemas.openxmlformats.org/drawingml/2006/picture">
                   <pic:nvPicPr>
-                    <pic:cNvPr id="1539920509" name=""/>
+                    <pic:cNvPr id="1972801355" name=""/>
                     <pic:cNvPicPr/>
                   </pic:nvPicPr>
                   <pic:blipFill>
@@ -86,7 +86,7 @@
                   <pic:spPr>
                     <a:xfrm>
                       <a:off x="0" y="0"/>
-                      <a:ext cx="6858000" cy="3133725"/>
+                      <a:ext cx="6858000" cy="3107055"/>
                     </a:xfrm>
                     <a:prstGeom prst="rect">
                       <a:avLst/>
@@ -124,6 +124,7 @@
           <w:sz w:val="28"/>
           <w:szCs w:val="28"/>
         </w:rPr>
+        <w:lastRenderedPageBreak/>
         <w:t>LAYER 1/LT1</w:t>
       </w:r>
       <w:r>
@@ -168,10 +169,10 @@
           <w:bCs/>
         </w:rPr>
         <w:drawing>
-          <wp:inline distT="0" distB="0" distL="0" distR="0" wp14:anchorId="368B8BFC" wp14:editId="26719F15">
-            <wp:extent cx="6858000" cy="3215005"/>
-            <wp:effectExtent l="0" t="0" r="0" b="4445"/>
-            <wp:docPr id="1199394930" name="Picture 1"/>
+          <wp:inline distT="0" distB="0" distL="0" distR="0" wp14:anchorId="25991254" wp14:editId="30F179B3">
+            <wp:extent cx="6858000" cy="3162300"/>
+            <wp:effectExtent l="0" t="0" r="0" b="0"/>
+            <wp:docPr id="1552183204" name="Picture 1" descr="A screenshot of a computer keyboard&#10;&#10;Description automatically generated"/>
             <wp:cNvGraphicFramePr>
               <a:graphicFrameLocks xmlns:a="http://schemas.openxmlformats.org/drawingml/2006/main" noChangeAspect="1"/>
             </wp:cNvGraphicFramePr>
@@ -179,7 +180,7 @@
               <a:graphicData uri="http://schemas.openxmlformats.org/drawingml/2006/picture">
                 <pic:pic xmlns:pic="http://schemas.openxmlformats.org/drawingml/2006/picture">
                   <pic:nvPicPr>
-                    <pic:cNvPr id="1199394930" name=""/>
+                    <pic:cNvPr id="1552183204" name="Picture 1" descr="A screenshot of a computer keyboard&#10;&#10;Description automatically generated"/>
                     <pic:cNvPicPr/>
                   </pic:nvPicPr>
                   <pic:blipFill>
@@ -191,7 +192,7 @@
                   <pic:spPr>
                     <a:xfrm>
                       <a:off x="0" y="0"/>
-                      <a:ext cx="6858000" cy="3215005"/>
+                      <a:ext cx="6858000" cy="3162300"/>
                     </a:xfrm>
                     <a:prstGeom prst="rect">
                       <a:avLst/>
@@ -230,6 +231,7 @@
           <w:sz w:val="28"/>
           <w:szCs w:val="28"/>
         </w:rPr>
+        <w:lastRenderedPageBreak/>
         <w:t>LAYER 2/</w:t>
       </w:r>
       <w:r>
@@ -272,6 +274,7 @@
         <w:rPr>
           <w:b/>
           <w:bCs/>
+          <w:noProof/>
         </w:rPr>
         <w:drawing>
           <wp:inline distT="0" distB="0" distL="0" distR="0" wp14:anchorId="47FB348B" wp14:editId="04AFBB2C">
@@ -327,6 +330,7 @@
           <w:sz w:val="28"/>
           <w:szCs w:val="28"/>
         </w:rPr>
+        <w:lastRenderedPageBreak/>
         <w:t>LAYER 3/LT3</w:t>
       </w:r>
       <w:r>
@@ -360,6 +364,7 @@
         <w:rPr>
           <w:b/>
           <w:bCs/>
+          <w:noProof/>
         </w:rPr>
         <w:drawing>
           <wp:inline distT="0" distB="0" distL="0" distR="0" wp14:anchorId="4282C1C3" wp14:editId="11DD7E80">
@@ -423,6 +428,7 @@
           <w:sz w:val="28"/>
           <w:szCs w:val="28"/>
         </w:rPr>
+        <w:lastRenderedPageBreak/>
         <w:t>LAYER 4/LT4</w:t>
       </w:r>
       <w:r>
@@ -458,10 +464,10 @@
           <w:bCs/>
         </w:rPr>
         <w:drawing>
-          <wp:inline distT="0" distB="0" distL="0" distR="0" wp14:anchorId="6D1EFA8F" wp14:editId="2FB864EF">
-            <wp:extent cx="6638290" cy="3055620"/>
-            <wp:effectExtent l="0" t="0" r="0" b="0"/>
-            <wp:docPr id="1986410416" name="Picture 1"/>
+          <wp:inline distT="0" distB="0" distL="0" distR="0" wp14:anchorId="668B0F06" wp14:editId="0822BF6C">
+            <wp:extent cx="6858000" cy="3173730"/>
+            <wp:effectExtent l="0" t="0" r="0" b="7620"/>
+            <wp:docPr id="263681994" name="Picture 1"/>
             <wp:cNvGraphicFramePr>
               <a:graphicFrameLocks xmlns:a="http://schemas.openxmlformats.org/drawingml/2006/main" noChangeAspect="1"/>
             </wp:cNvGraphicFramePr>
@@ -469,7 +475,7 @@
               <a:graphicData uri="http://schemas.openxmlformats.org/drawingml/2006/picture">
                 <pic:pic xmlns:pic="http://schemas.openxmlformats.org/drawingml/2006/picture">
                   <pic:nvPicPr>
-                    <pic:cNvPr id="1986410416" name=""/>
+                    <pic:cNvPr id="263681994" name=""/>
                     <pic:cNvPicPr/>
                   </pic:nvPicPr>
                   <pic:blipFill>
@@ -481,7 +487,7 @@
                   <pic:spPr>
                     <a:xfrm>
                       <a:off x="0" y="0"/>
-                      <a:ext cx="6638290" cy="3055620"/>
+                      <a:ext cx="6858000" cy="3173730"/>
                     </a:xfrm>
                     <a:prstGeom prst="rect">
                       <a:avLst/>

</xml_diff>

<commit_message>
feat(functionlyr): update fuction layer
</commit_message>
<xml_diff>
--- a/keymaps layers reviung richard.docx
+++ b/keymaps layers reviung richard.docx
@@ -52,15 +52,12 @@
     <w:p>
       <w:pPr>
         <w:jc w:val="center"/>
-        <w:rPr>
-          <w:b/>
-          <w:bCs/>
-        </w:rPr>
-      </w:pPr>
-      <w:r>
-        <w:rPr>
-          <w:b/>
-          <w:bCs/>
+      </w:pPr>
+      <w:r>
+        <w:rPr>
+          <w:b/>
+          <w:bCs/>
+          <w:noProof/>
         </w:rPr>
         <w:drawing>
           <wp:inline distT="0" distB="0" distL="0" distR="0" wp14:anchorId="21E2A2E8" wp14:editId="5D85B3D6">
@@ -167,6 +164,7 @@
         <w:rPr>
           <w:b/>
           <w:bCs/>
+          <w:noProof/>
         </w:rPr>
         <w:drawing>
           <wp:inline distT="0" distB="0" distL="0" distR="0" wp14:anchorId="25991254" wp14:editId="30F179B3">
@@ -462,6 +460,7 @@
         <w:rPr>
           <w:b/>
           <w:bCs/>
+          <w:noProof/>
         </w:rPr>
         <w:drawing>
           <wp:inline distT="0" distB="0" distL="0" distR="0" wp14:anchorId="668B0F06" wp14:editId="0822BF6C">
@@ -1068,7 +1067,6 @@
   <w:style w:type="character" w:default="1" w:styleId="DefaultParagraphFont">
     <w:name w:val="Default Paragraph Font"/>
     <w:uiPriority w:val="1"/>
-    <w:semiHidden/>
     <w:unhideWhenUsed/>
   </w:style>
   <w:style w:type="table" w:default="1" w:styleId="TableNormal">

</xml_diff>